<commit_message>
update survey ppt and docx
</commit_message>
<xml_diff>
--- a/数据挖掘Survey.docx
+++ b/数据挖掘Survey.docx
@@ -669,7 +669,7 @@
           <w:szCs w:val="24"/>
           <w:lang w:val="en-US" w:eastAsia="zh-CN"/>
         </w:rPr>
-        <w:t>从1953年行为分析的概念被提出到现在为止，研究领域已经从刚开始的心理研究逐渐发展为使用机器学习等方法进行研究。用户行为分析已经被证明了在一些领域的重要性。例如推荐产品的潜在客户，公交线路的优化，异常用户的识别等例子都有用户行为分析的身影。</w:t>
+        <w:t>从1953年行为分析的概念被提出到现在为止，研究领域已经从刚开始的心理研究逐渐发展为使用机器学习等方法进行研究。用户行为分析已经被证明了在一些领域的重要性。例如推荐产品的潜在客户，分析用户的偏好信息，异常用户的识别等例子都有用户行为分析的身影。</w:t>
       </w:r>
     </w:p>
     <w:p>
@@ -690,26 +690,7 @@
           <w:szCs w:val="24"/>
           <w:lang w:val="en-US" w:eastAsia="zh-CN"/>
         </w:rPr>
-        <w:t>到目前为止，用户行为分析领域已经有许多人进行了重要的研究。这些研究主要是集中于研究如何对用户过去、现在以及未来的行为进行理解、建模和预测。目前用户行为分析已经涉及多个领域。例如有关于网络安全、社交网络、安全健康以及服务改善等领域都被涉及。本文的调查内容主要针对</w:t>
-      </w:r>
-      <w:r>
-        <w:rPr>
-          <w:rFonts w:hint="eastAsia"/>
-          <w:color w:val="FF0000"/>
-          <w:sz w:val="24"/>
-          <w:szCs w:val="24"/>
-          <w:lang w:val="en-US" w:eastAsia="zh-CN"/>
-        </w:rPr>
-        <w:t>社交网络中的异常行为以及服务改善</w:t>
-      </w:r>
-      <w:r>
-        <w:rPr>
-          <w:rFonts w:hint="eastAsia"/>
-          <w:sz w:val="24"/>
-          <w:szCs w:val="24"/>
-          <w:lang w:val="en-US" w:eastAsia="zh-CN"/>
-        </w:rPr>
-        <w:t>两方面进行调查。对于研究数据来说，在用户分析领域涉及到的数据往往是结构化数据和非结构化数据(语音图像)以及半结构化数据(数据之间的关联)。这些数据在获取程度上又分为了可显式获取到的数据和隐式反馈数据，针对两种形式的数据，目前学术界研究也取得了客观的成果。针对于研究方法，在该领域中目前有多种研究方法，其中以机器学习算法模型为主，但不仅限于机器学习算法。另外还有基于基本统计指标，关联规则、神经网络等一系列研究方法。本文首先简单介绍一下基于统计指标的分析，然后再分别针对机器学习模型以及深度学习模型进行调查。本文调查内容通过相关文献获取，详情请查看参考文献一栏。</w:t>
+        <w:t>到目前为止，用户行为分析领域已经有许多人进行了重要的研究。这些研究主要是集中于研究如何对用户过去、现在以及未来的行为进行理解、建模和预测。目前用户行为分析已经涉及多个领域。例如有关于网络安全、社交网络、安全健康以及服务改善等领域都被涉及。本文的调查内容主要针对社交网络中的异常行为以及服务改善两方面进行调查。对于研究数据来说，在用户分析领域涉及到的数据往往是结构化数据和非结构化数据(语音图像)以及半结构化数据(数据之间的关联)。这些数据在获取程度上又分为了可显式获取到的数据和隐式反馈数据，针对两种形式的数据，目前学术界研究也取得了客观的成果。针对于研究方法，在该领域中目前有多种研究方法，其中以机器学习算法模型为主，但不仅限于机器学习算法。另外还有基于基本统计指标，关联规则、神经网络等一系列研究方法。本文首先简单介绍一下基于统计指标的分析，然后再分别针对机器学习模型以及深度学习模型进行调查。本文调查内容通过相关文献获取，详情请查看参考文献一栏。</w:t>
       </w:r>
     </w:p>
     <w:p>
@@ -875,11 +856,12 @@
           <w:bCs w:val="0"/>
           <w:lang w:val="en-US" w:eastAsia="zh-CN"/>
         </w:rPr>
-        <w:t>面向社交网络的异常行为检测？？社区划分</w:t>
-      </w:r>
-    </w:p>
-    <w:p>
-      <w:pPr>
+        <w:t>面向社交网络的异常行为检测</w:t>
+      </w:r>
+    </w:p>
+    <w:p>
+      <w:pPr>
+        <w:ind w:firstLine="480" w:firstLineChars="200"/>
         <w:rPr>
           <w:rFonts w:hint="default"/>
           <w:lang w:val="en-US" w:eastAsia="zh-CN"/>
@@ -931,30 +913,20 @@
         <w:ind w:firstLine="480" w:firstLineChars="200"/>
         <w:rPr>
           <w:rFonts w:hint="default"/>
-          <w:sz w:val="24"/>
-          <w:szCs w:val="24"/>
-          <w:lang w:val="en-US" w:eastAsia="zh-CN"/>
-        </w:rPr>
-      </w:pPr>
-      <w:r>
-        <w:rPr>
-          <w:rFonts w:hint="default"/>
-          <w:sz w:val="24"/>
-          <w:szCs w:val="24"/>
-          <w:lang w:val="en-US" w:eastAsia="zh-CN"/>
-        </w:rPr>
-        <w:t>点击流模型主要分为：1、点击序列模型；点击序列模型是将每个用户的点击流当作一系列点击事件，然后按照到达顺序进行排序；然后通过算法进行用户行为的分析。2、基于时间的模型；基于时间的模型是关注事件之间的间隔分布，每个用户的点击流由间隔时间列表表示[t1，t2，t3</w:t>
-      </w:r>
-      <w:bookmarkStart w:id="0" w:name="_GoBack"/>
-      <w:bookmarkEnd w:id="0"/>
-      <w:r>
-        <w:rPr>
-          <w:rFonts w:hint="default"/>
-          <w:sz w:val="24"/>
-          <w:szCs w:val="24"/>
-          <w:lang w:val="en-US" w:eastAsia="zh-CN"/>
-        </w:rPr>
-        <w:t>，...，tn]，其中n是用户点击流中的点击次数。3、两者混合模型；混合模型结合了点击类型和点击间隔时间。每个用户的点击流被表示为有序的点击序列以及点击之间的间隔【3】。图一中说明了混合模式下将两个样本点击流离散化为事件序列的详情。其中A,B,C,D表示事件类型t表示第i个点击事件和第i+1个点击事件之间的间隔时间。这三种通过比较点击流的相似度来对用户进行分类。</w:t>
+          <w:color w:val="FF0000"/>
+          <w:sz w:val="24"/>
+          <w:szCs w:val="24"/>
+          <w:lang w:val="en-US" w:eastAsia="zh-CN"/>
+        </w:rPr>
+      </w:pPr>
+      <w:r>
+        <w:rPr>
+          <w:rFonts w:hint="default"/>
+          <w:sz w:val="24"/>
+          <w:szCs w:val="24"/>
+          <w:lang w:val="en-US" w:eastAsia="zh-CN"/>
+        </w:rPr>
+        <w:t>点击流模型主要分为：1、点击序列模型；点击序列模型是将每个用户的点击流当作一系列点击事件，然后按照到达顺序进行排序；然后通过算法进行用户行为的分析。2、基于时间的模型；基于时间的模型是关注事件之间的间隔分布，每个用户的点击流由间隔时间列表表示[t1，t2，t3，...，tn]，其中n是用户点击流中的点击次数。3、两者混合模型；混合模型结合了点击类型和点击间隔时间。每个用户的点击流被表示为有序的点击序列以及点击之间的间隔【3】。图一中说明了混合模式下将两个样本点击流离散化为事件序列的详情。其中A,B,C,D表示事件类型t表示第i个点击事件和第i+1个点击事件之间的间隔时间。这三种通过比较点击流的相似度来对用户进行分类。</w:t>
       </w:r>
     </w:p>
     <w:p>
@@ -1033,7 +1005,7 @@
           <w:szCs w:val="24"/>
           <w:lang w:val="en-US" w:eastAsia="zh-CN"/>
         </w:rPr>
-        <w:t>通过点击流方式来对用户进行分析是指从点击流数据中捕获用户行为，并且容易将检测到的行为可视化出来。采用点击流分析的方式时，可以使用多种算法来对用户进行分类并预测用户的行为。例如：在Deepak Pai等人提出了采用了有监督学习算法来对用户进行分类【4】；虽然有监督学习方法表现得并不差，但是这类模型是需要大量的真实数据进行训练的，一旦模型被训练，他们就只能识别训练数据中所出现的异常行为，而不能识别新的异常。而在Gang Wang等人提出了使用无监督聚类方法来实现识别意外的用户行为，预测用户未来行为【1】。这里以后者进行举例说明。</w:t>
+        <w:t>通过点击流方式来对用户进行分析是指从点击流数据中捕获用户行为，并且容易将检测到的行为可视化出来。采用点击流分析的方式时，可以使用多种算法来对用户进行分类并预测用户的行为。例如：在Deepak Pai等人提出了采用了有监督学习算法来对用户进行分类【4】；虽然有监督学习方法表现得并不差，但是这类模型是需要大量的真实数据进行训练的，一旦模型被训练，他们就只能识别训练数据中所出现的异常行为，而不能识别新的异常。而在Gang Wang等人提出了使用无监督聚类方法来实现识别意外的用户行为，预测用户未来行为【1】。这里以后者进行说明。</w:t>
       </w:r>
     </w:p>
     <w:p>
@@ -1183,17 +1155,7 @@
           <w:szCs w:val="24"/>
           <w:lang w:val="en-US" w:eastAsia="zh-CN"/>
         </w:rPr>
-        <w:t>目前基于深度学习的异常检测方法主要包括三种：1、基于社交网络的图形分析的结构化方法；2、基于用户活动的提取和分析的行为方法；3、以及结合上述两种方法的混合方法。【7】其中第一类侧重于处理用户在社交网络上活动内容的模型。它主要考虑到用户之间是相互独立的。此外，由于用户行为的演变依赖于用户本身的频繁出现，这可能是这种方法的一个严重限制。所以，这里检测异常行为是基于用户本身来看的；第二类强调对社交网络图的属性进行分析，社交网络图对不同用户之间的关系进行建模。该方法主要考虑用户之间的交互性，每个用户都可以与其他用户通过提及、分享等建立联系。这种方法可以通过静态图或者动态图来完成对关系的分析。*可以利用该方法识别异常用户*；第三类分析社交网络图结构中的用户活动。该方法主要对用户本身的网络结构和用户的活动关系进行分析。</w:t>
-      </w:r>
-      <w:r>
-        <w:rPr>
-          <w:rFonts w:hint="default"/>
-          <w:color w:val="FF0000"/>
-          <w:sz w:val="24"/>
-          <w:szCs w:val="24"/>
-          <w:lang w:val="en-US" w:eastAsia="zh-CN"/>
-        </w:rPr>
-        <w:t>照着原论文上写的论文再加上相应的论文</w:t>
+        <w:t>目前基于深度学习的异常检测方法主要包括三种：1、基于社交网络的图形分析的结构化方法；2、基于用户活动的提取和分析的行为方法；3、以及结合上述两种方法的混合方法。【7】其中第一类侧重于处理用户在社交网络上活动内容的模型。它主要考虑到用户之间是相互独立的。此外，由于用户行为的演变依赖于用户本身的频繁出现，这可能是这种方法的一个严重限制。所以，这里检测异常行为是基于用户本身来看的；第二类强调对社交网络图的属性进行分析，社交网络图对不同用户之间的关系进行建模。该方法主要考虑用户之间的交互性，每个用户都可以与其他用户通过提及、分享等建立联系。这种方法可以通过静态图或者动态图来完成对关系的分析。可以利用该方法识别异常用户；第三类分析社交网络图结构中的用户活动。该方法主要对用户本身的网络结构和用户的活动关系进行分析。</w:t>
       </w:r>
     </w:p>
     <w:p>
@@ -1337,7 +1299,45 @@
           <w:szCs w:val="24"/>
           <w:lang w:val="en-US" w:eastAsia="zh-CN"/>
         </w:rPr>
-        <w:t>对于推荐系统来说，它的最终目的是为了帮助消费者找到他们可能感兴趣的内容或者产品。通常利用用户在电商中对产品的购买行为和评价行为的历史信息来进行开发。使用推荐系统往往会对用户的购买决策产生较大影响。为了完成对用户的分析，了解用户的内容偏好和评级模式是很重要的。这个可以基于网络日志来挖掘用户偏好来实现。推荐系统在设计中往往会从协同过滤算法，矩阵因子分解以及关联分析等方式进行较为广泛的使用。其中协同过滤算法作为推荐系统中的核心技术一般可以分为基于用户的协同过滤算法和基于物品的协同过滤算法。协同过滤最常用的就是矩阵因子分解技术，它将用户和物品嵌入到一个共享的低维空间内构造一个二维矩阵，其中每一行代表一个用户，每一列代表一个物品。通过将矩阵分解为两个低秩稠密的矩阵P和Q，其中P为用户的隐因子矩阵，Q为物品的隐因子矩阵，通过这两个矩阵来预测用户对物品的评分。在学术界这些技术有着不同的变体和改进方法。例如由Laishram A等人提出的利用遗传算法来改进协同过滤【11】，改进了协同过滤中的有效预测评分。由S Feng等人提出的将用户社交网络融合到推荐推荐商品的模型中来加强模型可以更好执行群体推荐【12】。推荐系统不仅可以用在电商中的产品推荐，还可以在实体商家中来对产品位置进行预测。例如：由W Liang等人提出的基于室内客户的跟踪数据来检测用户到达的热点区域，来找到最佳的广告牌位置【13】。H Shi等人利用聚类算法和因子分解分析用户移动信息，来完成对用户推荐位置的任务【14】。对于消费者划分来说，在调查过程中发现，在消费者划分中通常使用点击流日志来分析用户在购买前后的行为，通过用户对添加到购物车到删除购物车产品等一系列行为的分析，可以对消费者在一定程度上进行划分，并有助于针对特定用户展开营销服务的各类活动。</w:t>
+        <w:t>对于推荐系统来说，它的最终目的是为了帮助消费者找到他们可能感兴趣的内容或者产品。通常利用用户在电商中对产品的购买行为和评价行为的历史信息来进行开发。使用推荐系统往往会对用户的购买决策产生较大影响。为了完成对用户的分析，了解用户的内容偏好和评级模式是很重要的。这个可以基于网络日志来挖掘用户偏好来实现。</w:t>
+      </w:r>
+      <w:bookmarkStart w:id="0" w:name="_GoBack"/>
+      <w:r>
+        <w:rPr>
+          <w:rFonts w:hint="default"/>
+          <w:sz w:val="24"/>
+          <w:szCs w:val="24"/>
+          <w:lang w:val="en-US" w:eastAsia="zh-CN"/>
+        </w:rPr>
+        <w:t>推荐系统在设计中往往会从</w:t>
+      </w:r>
+      <w:r>
+        <w:rPr>
+          <w:rFonts w:hint="eastAsia"/>
+          <w:sz w:val="24"/>
+          <w:szCs w:val="24"/>
+          <w:lang w:val="en-US" w:eastAsia="zh-CN"/>
+        </w:rPr>
+        <w:t>基于内容，</w:t>
+      </w:r>
+      <w:r>
+        <w:rPr>
+          <w:rFonts w:hint="default"/>
+          <w:sz w:val="24"/>
+          <w:szCs w:val="24"/>
+          <w:lang w:val="en-US" w:eastAsia="zh-CN"/>
+        </w:rPr>
+        <w:t>协同过滤以及关联分析等方式进行较为广泛的使用。</w:t>
+      </w:r>
+      <w:bookmarkEnd w:id="0"/>
+      <w:r>
+        <w:rPr>
+          <w:rFonts w:hint="default"/>
+          <w:sz w:val="24"/>
+          <w:szCs w:val="24"/>
+          <w:lang w:val="en-US" w:eastAsia="zh-CN"/>
+        </w:rPr>
+        <w:t>其中协同过滤算法作为推荐系统中的核心技术一般可以分为基于用户的协同过滤算法和基于物品的协同过滤算法。协同过滤最常用的就是矩阵因子分解技术，它将用户和物品嵌入到一个共享的低维空间内构造一个二维矩阵，其中每一行代表一个用户，每一列代表一个物品。通过将矩阵分解为两个低秩稠密的矩阵P和Q，其中P为用户的隐因子矩阵，Q为物品的隐因子矩阵，通过这两个矩阵来预测用户对物品的评分。在学术界这些技术有着不同的变体和改进方法。例如由Laishram A等人提出的利用遗传算法来改进协同过滤【11】，改进了协同过滤中的有效预测评分。由S Feng等人提出的将用户社交网络融合到推荐推荐商品的模型中来加强模型可以更好执行群体推荐【12】。推荐系统不仅可以用在电商中的产品推荐，还可以在实体商家中来对产品位置进行预测。例如：由W Liang等人提出的基于室内客户的跟踪数据来检测用户到达的热点区域，来找到最佳的广告牌位置【13】。H Shi等人利用聚类算法和因子分解分析用户移动信息，来完成对用户推荐位置的任务【14】。对于消费者划分来说，在调查过程中发现，在消费者划分中通常使用点击流日志来分析用户在购买前后的行为，通过用户对添加到购物车到删除购物车产品等一系列行为的分析，可以对消费者在一定程度上进行划分，并有助于针对特定用户展开营销服务的各类活动。</w:t>
       </w:r>
     </w:p>
     <w:p>
@@ -1829,11 +1829,25 @@
     </w:p>
     <w:p>
       <w:pPr>
+        <w:keepNext w:val="0"/>
+        <w:keepLines w:val="0"/>
+        <w:pageBreakBefore w:val="0"/>
+        <w:widowControl w:val="0"/>
         <w:numPr>
           <w:ilvl w:val="0"/>
           <w:numId w:val="0"/>
         </w:numPr>
+        <w:kinsoku/>
+        <w:wordWrap w:val="0"/>
+        <w:overflowPunct/>
+        <w:topLinePunct w:val="0"/>
+        <w:autoSpaceDE/>
+        <w:autoSpaceDN/>
+        <w:bidi w:val="0"/>
+        <w:adjustRightInd/>
+        <w:snapToGrid/>
         <w:ind w:leftChars="0"/>
+        <w:textAlignment w:val="auto"/>
         <w:rPr>
           <w:rFonts w:hint="default"/>
           <w:sz w:val="24"/>

</xml_diff>